<commit_message>
I updated milestone 2 to fix the issues Dr. Kurfess discussed with us in the lab.
</commit_message>
<xml_diff>
--- a/Poker Coach Milestone 2.docx
+++ b/Poker Coach Milestone 2.docx
@@ -55,6 +55,15 @@
           <w:u w:val="single"/>
         </w:rPr>
         <w:t>Milestone 2</w:t>
+      </w:r>
+      <w:r>
+        <w:rPr>
+          <w:b/>
+          <w:sz w:val="32"/>
+          <w:szCs w:val="32"/>
+          <w:u w:val="single"/>
+        </w:rPr>
+        <w:t xml:space="preserve"> Updated</w:t>
       </w:r>
     </w:p>
     <w:p>

</xml_diff>